<commit_message>
More manuscript revisions (nearly done)
</commit_message>
<xml_diff>
--- a/manuscript/Stewart et al 15 Rev 1 comments.docx
+++ b/manuscript/Stewart et al 15 Rev 1 comments.docx
@@ -357,43 +357,7 @@
           <w:sz w:val="24"/>
           <w:szCs w:val="24"/>
         </w:rPr>
-        <w:t>Age, Growth, and Size of Lake Superior Pygmy Whitefish (</w:t>
-      </w:r>
-      <w:proofErr w:type="spellStart"/>
-      <w:r>
-        <w:rPr>
-          <w:rFonts w:ascii="Times New Roman" w:hAnsi="Times New Roman" w:cs="Times New Roman"/>
-          <w:sz w:val="24"/>
-          <w:szCs w:val="24"/>
-        </w:rPr>
-        <w:t>Prosopium</w:t>
-      </w:r>
-      <w:proofErr w:type="spellEnd"/>
-      <w:r>
-        <w:rPr>
-          <w:rFonts w:ascii="Times New Roman" w:hAnsi="Times New Roman" w:cs="Times New Roman"/>
-          <w:sz w:val="24"/>
-          <w:szCs w:val="24"/>
-        </w:rPr>
-        <w:t xml:space="preserve"> </w:t>
-      </w:r>
-      <w:proofErr w:type="spellStart"/>
-      <w:r>
-        <w:rPr>
-          <w:rFonts w:ascii="Times New Roman" w:hAnsi="Times New Roman" w:cs="Times New Roman"/>
-          <w:sz w:val="24"/>
-          <w:szCs w:val="24"/>
-        </w:rPr>
-        <w:t>coulterii</w:t>
-      </w:r>
-      <w:proofErr w:type="spellEnd"/>
-      <w:r>
-        <w:rPr>
-          <w:rFonts w:ascii="Times New Roman" w:hAnsi="Times New Roman" w:cs="Times New Roman"/>
-          <w:sz w:val="24"/>
-          <w:szCs w:val="24"/>
-        </w:rPr>
-        <w:t>) in 2013</w:t>
+        <w:t>Age, Growth, and Size of Lake Superior Pygmy Whitefish (Prosopium coulterii) in 2013</w:t>
       </w:r>
     </w:p>
     <w:p>
@@ -560,13 +524,15 @@
       <w:pPr>
         <w:rPr>
           <w:rFonts w:ascii="Garamond" w:hAnsi="Garamond" w:cs="Courier New"/>
-          <w:sz w:val="22"/>
-          <w:szCs w:val="22"/>
-        </w:rPr>
-      </w:pPr>
-      <w:r>
-        <w:rPr>
-          <w:rFonts w:ascii="Garamond" w:hAnsi="Garamond" w:cs="Courier New"/>
+          <w:strike/>
+          <w:sz w:val="22"/>
+          <w:szCs w:val="22"/>
+        </w:rPr>
+      </w:pPr>
+      <w:r>
+        <w:rPr>
+          <w:rFonts w:ascii="Garamond" w:hAnsi="Garamond" w:cs="Courier New"/>
+          <w:strike/>
           <w:sz w:val="22"/>
           <w:szCs w:val="22"/>
         </w:rPr>
@@ -696,92 +662,40 @@
       <w:pPr>
         <w:rPr>
           <w:rFonts w:ascii="Garamond" w:hAnsi="Garamond" w:cs="Courier New"/>
-          <w:sz w:val="22"/>
-          <w:szCs w:val="22"/>
-        </w:rPr>
-      </w:pPr>
-      <w:r>
-        <w:rPr>
-          <w:rFonts w:ascii="Garamond" w:hAnsi="Garamond" w:cs="Courier New"/>
-          <w:sz w:val="22"/>
-          <w:szCs w:val="22"/>
-          <w:highlight w:val="yellow"/>
-        </w:rPr>
-        <w:t xml:space="preserve">Line 85-87: Were the trawls time based?  The authors state the speed the boat was driven, depth, and distance covered but it is unclear how the distance was </w:t>
-      </w:r>
-      <w:commentRangeStart w:id="0"/>
-      <w:r>
-        <w:rPr>
-          <w:rFonts w:ascii="Garamond" w:hAnsi="Garamond" w:cs="Courier New"/>
-          <w:sz w:val="22"/>
-          <w:szCs w:val="22"/>
-          <w:highlight w:val="yellow"/>
-        </w:rPr>
-        <w:t>determined</w:t>
-      </w:r>
-      <w:commentRangeEnd w:id="0"/>
-      <w:r>
-        <w:rPr>
-          <w:rStyle w:val="CommentReference"/>
-          <w:rFonts w:ascii="Times New Roman" w:hAnsi="Times New Roman" w:cs="Times New Roman"/>
-        </w:rPr>
-        <w:commentReference w:id="0"/>
-      </w:r>
-      <w:r>
-        <w:rPr>
-          <w:rFonts w:ascii="Garamond" w:hAnsi="Garamond" w:cs="Courier New"/>
-          <w:sz w:val="22"/>
-          <w:szCs w:val="22"/>
-          <w:highlight w:val="yellow"/>
-        </w:rPr>
-        <w:t>.</w:t>
-      </w:r>
-      <w:r>
-        <w:rPr>
-          <w:rFonts w:ascii="Garamond" w:hAnsi="Garamond" w:cs="Courier New"/>
-          <w:sz w:val="22"/>
-          <w:szCs w:val="22"/>
-        </w:rPr>
-        <w:t xml:space="preserve">  </w:t>
-      </w:r>
-    </w:p>
-    <w:p>
-      <w:pPr>
-        <w:rPr>
-          <w:rFonts w:ascii="Garamond" w:hAnsi="Garamond" w:cs="Courier New"/>
-          <w:strike/>
-          <w:sz w:val="22"/>
-          <w:szCs w:val="22"/>
-        </w:rPr>
-      </w:pPr>
-      <w:r>
-        <w:rPr>
-          <w:rFonts w:ascii="Garamond" w:hAnsi="Garamond" w:cs="Courier New"/>
-          <w:strike/>
-          <w:sz w:val="22"/>
-          <w:szCs w:val="22"/>
-        </w:rPr>
-        <w:t xml:space="preserve">Line164-166: It is unclear why the authors randomly assigned (with equal probability) sex to unknown fish less than 75 mm.  Are Pygmy Whitefish population known to have equal sex ratios at a young age in Lake Superior?  The authors state that they did this to anchor the left side of the VBGM.  I wonder how sensitive the estimates would be if a different sex ratio was </w:t>
-      </w:r>
-      <w:proofErr w:type="gramStart"/>
-      <w:r>
-        <w:rPr>
-          <w:rFonts w:ascii="Garamond" w:hAnsi="Garamond" w:cs="Courier New"/>
-          <w:strike/>
-          <w:sz w:val="22"/>
-          <w:szCs w:val="22"/>
-        </w:rPr>
-        <w:t>chosen?</w:t>
-      </w:r>
-      <w:proofErr w:type="gramEnd"/>
-      <w:r>
-        <w:rPr>
-          <w:rFonts w:ascii="Garamond" w:hAnsi="Garamond" w:cs="Courier New"/>
-          <w:strike/>
-          <w:sz w:val="22"/>
-          <w:szCs w:val="22"/>
-        </w:rPr>
-        <w:t xml:space="preserve">  I think this need to be addressed or more support needs to be given for selecting a 50:50 sex ratio to assign unsexed </w:t>
+          <w:strike/>
+          <w:sz w:val="22"/>
+          <w:szCs w:val="22"/>
+        </w:rPr>
+      </w:pPr>
+      <w:bookmarkStart w:id="0" w:name="_GoBack"/>
+      <w:r>
+        <w:rPr>
+          <w:rFonts w:ascii="Garamond" w:hAnsi="Garamond" w:cs="Courier New"/>
+          <w:strike/>
+          <w:sz w:val="22"/>
+          <w:szCs w:val="22"/>
+        </w:rPr>
+        <w:t xml:space="preserve">Line 85-87: Were the trawls time based?  The authors state the speed the boat was driven, depth, and distance covered but it is unclear how the distance was determined.  </w:t>
+      </w:r>
+    </w:p>
+    <w:bookmarkEnd w:id="0"/>
+    <w:p>
+      <w:pPr>
+        <w:rPr>
+          <w:rFonts w:ascii="Garamond" w:hAnsi="Garamond" w:cs="Courier New"/>
+          <w:strike/>
+          <w:sz w:val="22"/>
+          <w:szCs w:val="22"/>
+        </w:rPr>
+      </w:pPr>
+      <w:r>
+        <w:rPr>
+          <w:rFonts w:ascii="Garamond" w:hAnsi="Garamond" w:cs="Courier New"/>
+          <w:strike/>
+          <w:sz w:val="22"/>
+          <w:szCs w:val="22"/>
+        </w:rPr>
+        <w:t xml:space="preserve">Line164-166: It is unclear why the authors randomly assigned (with equal probability) sex to unknown fish less than 75 mm.  Are Pygmy Whitefish population known to have equal sex ratios at a young age in Lake Superior?  The authors state that they did this to anchor the left side of the VBGM.  I wonder how sensitive the estimates would be if a different sex ratio was chosen?  I think this need to be addressed or more support needs to be given for selecting a 50:50 sex ratio to assign unsexed </w:t>
       </w:r>
       <w:r>
         <w:rPr>
@@ -829,30 +743,8 @@
           <w:sz w:val="22"/>
           <w:szCs w:val="22"/>
         </w:rPr>
-        <w:t>Line 183: Change “</w:t>
-      </w:r>
-      <w:proofErr w:type="gramStart"/>
-      <w:r>
-        <w:rPr>
-          <w:rFonts w:ascii="Garamond" w:hAnsi="Garamond" w:cs="Courier New"/>
-          <w:strike/>
-          <w:sz w:val="22"/>
-          <w:szCs w:val="22"/>
-        </w:rPr>
-        <w:t>..the</w:t>
-      </w:r>
-      <w:proofErr w:type="gramEnd"/>
-      <w:r>
-        <w:rPr>
-          <w:rFonts w:ascii="Garamond" w:hAnsi="Garamond" w:cs="Courier New"/>
-          <w:strike/>
-          <w:sz w:val="22"/>
-          <w:szCs w:val="22"/>
-        </w:rPr>
-        <w:t xml:space="preserve"> once only sample..” to “single sample”</w:t>
-      </w:r>
-      <w:bookmarkStart w:id="1" w:name="_GoBack"/>
-      <w:bookmarkEnd w:id="1"/>
+        <w:t>Line 183: Change “..the once only sample..” to “single sample”</w:t>
+      </w:r>
     </w:p>
     <w:p>
       <w:pPr>
@@ -927,27 +819,7 @@
           <w:sz w:val="22"/>
           <w:szCs w:val="22"/>
         </w:rPr>
-        <w:t xml:space="preserve">Line 203: Please add the confidence intervals reported in </w:t>
-      </w:r>
-      <w:proofErr w:type="spellStart"/>
-      <w:r>
-        <w:rPr>
-          <w:rFonts w:ascii="Garamond" w:hAnsi="Garamond" w:cs="Courier New"/>
-          <w:strike/>
-          <w:sz w:val="22"/>
-          <w:szCs w:val="22"/>
-        </w:rPr>
-        <w:t>FishBase</w:t>
-      </w:r>
-      <w:proofErr w:type="spellEnd"/>
-      <w:r>
-        <w:rPr>
-          <w:rFonts w:ascii="Garamond" w:hAnsi="Garamond" w:cs="Courier New"/>
-          <w:strike/>
-          <w:sz w:val="22"/>
-          <w:szCs w:val="22"/>
-        </w:rPr>
-        <w:t>.</w:t>
+        <w:t>Line 203: Please add the confidence intervals reported in FishBase.</w:t>
       </w:r>
     </w:p>
     <w:p>
@@ -1483,41 +1355,6 @@
     </w:sectPr>
   </w:body>
 </w:document>
-</file>
-
-<file path=word/comments.xml><?xml version="1.0" encoding="utf-8"?>
-<w:comments xmlns:wpc="http://schemas.microsoft.com/office/word/2010/wordprocessingCanvas" xmlns:mc="http://schemas.openxmlformats.org/markup-compatibility/2006" xmlns:o="urn:schemas-microsoft-com:office:office" xmlns:r="http://schemas.openxmlformats.org/officeDocument/2006/relationships" xmlns:m="http://schemas.openxmlformats.org/officeDocument/2006/math" xmlns:v="urn:schemas-microsoft-com:vml" xmlns:wp14="http://schemas.microsoft.com/office/word/2010/wordprocessingDrawing" xmlns:wp="http://schemas.openxmlformats.org/drawingml/2006/wordprocessingDrawing" xmlns:w10="urn:schemas-microsoft-com:office:word" xmlns:w="http://schemas.openxmlformats.org/wordprocessingml/2006/main" xmlns:w14="http://schemas.microsoft.com/office/word/2010/wordml" xmlns:w15="http://schemas.microsoft.com/office/word/2012/wordml" xmlns:wpg="http://schemas.microsoft.com/office/word/2010/wordprocessingGroup" xmlns:wpi="http://schemas.microsoft.com/office/word/2010/wordprocessingInk" xmlns:wne="http://schemas.microsoft.com/office/word/2006/wordml" xmlns:wps="http://schemas.microsoft.com/office/word/2010/wordprocessingShape" mc:Ignorable="w14 w15 wp14">
-  <w:comment w:id="0" w:author="Derek Ogle" w:date="2015-08-18T14:49:00Z" w:initials="DO">
-    <w:p>
-      <w:pPr>
-        <w:pStyle w:val="CommentText"/>
-      </w:pPr>
-      <w:r>
-        <w:rPr>
-          <w:rStyle w:val="CommentReference"/>
-        </w:rPr>
-        <w:annotationRef/>
-      </w:r>
-      <w:r>
-        <w:t>Mark, can you help with a response here.</w:t>
-      </w:r>
-    </w:p>
-  </w:comment>
-</w:comments>
-</file>
-
-<file path=word/commentsExtended.xml><?xml version="1.0" encoding="utf-8"?>
-<w15:commentsEx xmlns:wpc="http://schemas.microsoft.com/office/word/2010/wordprocessingCanvas" xmlns:mc="http://schemas.openxmlformats.org/markup-compatibility/2006" xmlns:o="urn:schemas-microsoft-com:office:office" xmlns:r="http://schemas.openxmlformats.org/officeDocument/2006/relationships" xmlns:m="http://schemas.openxmlformats.org/officeDocument/2006/math" xmlns:v="urn:schemas-microsoft-com:vml" xmlns:wp14="http://schemas.microsoft.com/office/word/2010/wordprocessingDrawing" xmlns:wp="http://schemas.openxmlformats.org/drawingml/2006/wordprocessingDrawing" xmlns:w10="urn:schemas-microsoft-com:office:word" xmlns:w="http://schemas.openxmlformats.org/wordprocessingml/2006/main" xmlns:w14="http://schemas.microsoft.com/office/word/2010/wordml" xmlns:w15="http://schemas.microsoft.com/office/word/2012/wordml" xmlns:wpg="http://schemas.microsoft.com/office/word/2010/wordprocessingGroup" xmlns:wpi="http://schemas.microsoft.com/office/word/2010/wordprocessingInk" xmlns:wne="http://schemas.microsoft.com/office/word/2006/wordml" xmlns:wps="http://schemas.microsoft.com/office/word/2010/wordprocessingShape" mc:Ignorable="w14 w15 wp14">
-  <w15:commentEx w15:paraId="18C98716" w15:done="0"/>
-</w15:commentsEx>
-</file>
-
-<file path=word/people.xml><?xml version="1.0" encoding="utf-8"?>
-<w15:people xmlns:wpc="http://schemas.microsoft.com/office/word/2010/wordprocessingCanvas" xmlns:mc="http://schemas.openxmlformats.org/markup-compatibility/2006" xmlns:o="urn:schemas-microsoft-com:office:office" xmlns:r="http://schemas.openxmlformats.org/officeDocument/2006/relationships" xmlns:m="http://schemas.openxmlformats.org/officeDocument/2006/math" xmlns:v="urn:schemas-microsoft-com:vml" xmlns:wp14="http://schemas.microsoft.com/office/word/2010/wordprocessingDrawing" xmlns:wp="http://schemas.openxmlformats.org/drawingml/2006/wordprocessingDrawing" xmlns:w10="urn:schemas-microsoft-com:office:word" xmlns:w="http://schemas.openxmlformats.org/wordprocessingml/2006/main" xmlns:w14="http://schemas.microsoft.com/office/word/2010/wordml" xmlns:w15="http://schemas.microsoft.com/office/word/2012/wordml" xmlns:wpg="http://schemas.microsoft.com/office/word/2010/wordprocessingGroup" xmlns:wpi="http://schemas.microsoft.com/office/word/2010/wordprocessingInk" xmlns:wne="http://schemas.microsoft.com/office/word/2006/wordml" xmlns:wps="http://schemas.microsoft.com/office/word/2010/wordprocessingShape" mc:Ignorable="w14 w15 wp14">
-  <w15:person w15:author="Derek Ogle">
-    <w15:presenceInfo w15:providerId="AD" w15:userId="S-1-5-21-13063905-244721983-281947949-1090"/>
-  </w15:person>
-</w15:people>
 </file>
 
 <file path=word/styles.xml><?xml version="1.0" encoding="utf-8"?>

</xml_diff>